<commit_message>
added order management and database tables
</commit_message>
<xml_diff>
--- a/notes/bookmyhomestay_database.docx
+++ b/notes/bookmyhomestay_database.docx
@@ -803,8 +803,6 @@
             <w:r>
               <w:t>To</w:t>
             </w:r>
-            <w:bookmarkStart w:id="0" w:name="_GoBack"/>
-            <w:bookmarkEnd w:id="0"/>
           </w:p>
         </w:tc>
         <w:tc>
@@ -816,6 +814,20 @@
       </w:tr>
     </w:tbl>
     <w:p/>
+    <w:p>
+      <w:pPr>
+        <w:pStyle w:val="Heading1"/>
+      </w:pPr>
+      <w:proofErr w:type="spellStart"/>
+      <w:r>
+        <w:t>Amenities_type</w:t>
+      </w:r>
+      <w:proofErr w:type="spellEnd"/>
+    </w:p>
+    <w:p>
+      <w:bookmarkStart w:id="0" w:name="_GoBack"/>
+      <w:bookmarkEnd w:id="0"/>
+    </w:p>
     <w:sectPr>
       <w:pgSz w:w="11906" w:h="16838"/>
       <w:pgMar w:top="1440" w:right="1440" w:bottom="1440" w:left="1440" w:header="708" w:footer="708" w:gutter="0"/>
@@ -1009,6 +1021,30 @@
       <w:szCs w:val="28"/>
     </w:rPr>
   </w:style>
+  <w:style w:type="paragraph" w:styleId="Heading2">
+    <w:name w:val="heading 2"/>
+    <w:basedOn w:val="Normal"/>
+    <w:next w:val="Normal"/>
+    <w:link w:val="Heading2Char"/>
+    <w:uiPriority w:val="9"/>
+    <w:unhideWhenUsed/>
+    <w:qFormat/>
+    <w:rsid w:val="00AE4C23"/>
+    <w:pPr>
+      <w:keepNext/>
+      <w:keepLines/>
+      <w:spacing w:before="200" w:after="0"/>
+      <w:outlineLvl w:val="1"/>
+    </w:pPr>
+    <w:rPr>
+      <w:rFonts w:asciiTheme="majorHAnsi" w:eastAsiaTheme="majorEastAsia" w:hAnsiTheme="majorHAnsi" w:cstheme="majorBidi"/>
+      <w:b/>
+      <w:bCs/>
+      <w:color w:val="4F81BD" w:themeColor="accent1"/>
+      <w:sz w:val="26"/>
+      <w:szCs w:val="26"/>
+    </w:rPr>
+  </w:style>
   <w:style w:type="character" w:default="1" w:styleId="DefaultParagraphFont">
     <w:name w:val="Default Paragraph Font"/>
     <w:uiPriority w:val="1"/>
@@ -1069,6 +1105,21 @@
         <w:insideV w:val="single" w:sz="4" w:space="0" w:color="auto"/>
       </w:tblBorders>
     </w:tblPr>
+  </w:style>
+  <w:style w:type="character" w:customStyle="1" w:styleId="Heading2Char">
+    <w:name w:val="Heading 2 Char"/>
+    <w:basedOn w:val="DefaultParagraphFont"/>
+    <w:link w:val="Heading2"/>
+    <w:uiPriority w:val="9"/>
+    <w:rsid w:val="00AE4C23"/>
+    <w:rPr>
+      <w:rFonts w:asciiTheme="majorHAnsi" w:eastAsiaTheme="majorEastAsia" w:hAnsiTheme="majorHAnsi" w:cstheme="majorBidi"/>
+      <w:b/>
+      <w:bCs/>
+      <w:color w:val="4F81BD" w:themeColor="accent1"/>
+      <w:sz w:val="26"/>
+      <w:szCs w:val="26"/>
+    </w:rPr>
   </w:style>
 </w:styles>
 </file>
@@ -1256,6 +1307,30 @@
       <w:szCs w:val="28"/>
     </w:rPr>
   </w:style>
+  <w:style w:type="paragraph" w:styleId="Heading2">
+    <w:name w:val="heading 2"/>
+    <w:basedOn w:val="Normal"/>
+    <w:next w:val="Normal"/>
+    <w:link w:val="Heading2Char"/>
+    <w:uiPriority w:val="9"/>
+    <w:unhideWhenUsed/>
+    <w:qFormat/>
+    <w:rsid w:val="00AE4C23"/>
+    <w:pPr>
+      <w:keepNext/>
+      <w:keepLines/>
+      <w:spacing w:before="200" w:after="0"/>
+      <w:outlineLvl w:val="1"/>
+    </w:pPr>
+    <w:rPr>
+      <w:rFonts w:asciiTheme="majorHAnsi" w:eastAsiaTheme="majorEastAsia" w:hAnsiTheme="majorHAnsi" w:cstheme="majorBidi"/>
+      <w:b/>
+      <w:bCs/>
+      <w:color w:val="4F81BD" w:themeColor="accent1"/>
+      <w:sz w:val="26"/>
+      <w:szCs w:val="26"/>
+    </w:rPr>
+  </w:style>
   <w:style w:type="character" w:default="1" w:styleId="DefaultParagraphFont">
     <w:name w:val="Default Paragraph Font"/>
     <w:uiPriority w:val="1"/>
@@ -1316,6 +1391,21 @@
         <w:insideV w:val="single" w:sz="4" w:space="0" w:color="auto"/>
       </w:tblBorders>
     </w:tblPr>
+  </w:style>
+  <w:style w:type="character" w:customStyle="1" w:styleId="Heading2Char">
+    <w:name w:val="Heading 2 Char"/>
+    <w:basedOn w:val="DefaultParagraphFont"/>
+    <w:link w:val="Heading2"/>
+    <w:uiPriority w:val="9"/>
+    <w:rsid w:val="00AE4C23"/>
+    <w:rPr>
+      <w:rFonts w:asciiTheme="majorHAnsi" w:eastAsiaTheme="majorEastAsia" w:hAnsiTheme="majorHAnsi" w:cstheme="majorBidi"/>
+      <w:b/>
+      <w:bCs/>
+      <w:color w:val="4F81BD" w:themeColor="accent1"/>
+      <w:sz w:val="26"/>
+      <w:szCs w:val="26"/>
+    </w:rPr>
   </w:style>
 </w:styles>
 </file>

</xml_diff>